<commit_message>
finalized visualization, fig caption, results section
</commit_message>
<xml_diff>
--- a/code/ryan-brooke_homework-03.docx
+++ b/code/ryan-brooke_homework-03.docx
@@ -3347,25 +3347,7 @@
         <w:rPr>
           <w:rStyle w:val="NormalTok"/>
         </w:rPr>
-        <w:t xml:space="preserve"> model4</w:t>
-      </w:r>
-      <w:r>
-        <w:br/>
-      </w:r>
-      <w:r>
-        <w:rPr>
-          <w:rStyle w:val="NormalTok"/>
-        </w:rPr>
-        <w:t xml:space="preserve">  )</w:t>
-      </w:r>
-      <w:r>
-        <w:br/>
-      </w:r>
-      <w:r>
-        <w:rPr>
-          <w:rStyle w:val="NormalTok"/>
-        </w:rPr>
-        <w:t xml:space="preserve">) </w:t>
+        <w:t xml:space="preserve"> model4)) </w:t>
       </w:r>
     </w:p>
     <w:tbl>
@@ -5197,309 +5179,1289 @@
         <w:pStyle w:val="FirstParagraph"/>
       </w:pPr>
       <w:r>
-        <w:t xml:space="preserve">To examine the influence of specific leaf area (SLA), species, and water treatment on total plant biomass of plants species native to southern California, I conducted a series of linear regression models. I used a null model to establish a baselines, and then four subsequent models comparing different combinations of predictors (SLA, species, water treatment). To determine the model that best described total biomass, I used Akaike Information Criterion (AIC) and R² values. I decided that the model that best described variation in plant bioass is model 4, because it had the highest R² of 0.754 and lowest AIC of -159.2. To evaluate linear model assumptions, I visually inspected diagnostic plots for normality, homoscedasticity, linearity, and outliers.</w:t>
+        <w:t xml:space="preserve">To examine the influence of specific leaf area (SLA), species, and water treatment on total plant biomass of plants species native to southern California, I conducted a series of linear regression models. I used a null model to establish a baselines, and then four subsequent models comparing different combinations of predictors (SLA, species, water treatment). To determine the model that best described total biomass, I used Akaike Information Criterion (AIC) and R² values. I decided that the model that best described variation in plant biomass is model 4, because it had the highest R² of 0.754 and lowest AIC of -159.2. To evaluate linear model assumptions, I visually inspected diagnostic plots for normality, homoscedasticity, linearity, and outliers.</w:t>
       </w:r>
     </w:p>
     <w:bookmarkEnd w:id="68"/>
     <w:bookmarkEnd w:id="69"/>
-    <w:bookmarkStart w:id="76" w:name="X2a2ee862a33659e2f7882430df5af64acc64edd"/>
+    <w:bookmarkStart w:id="73" w:name="Xcbfc425bc26ed3883fbd565fe933895b2052fca"/>
     <w:p>
       <w:pPr>
         <w:pStyle w:val="Heading1"/>
       </w:pPr>
       <w:r>
-        <w:t xml:space="preserve">c. Make a visualization of the model predictions with underlying data for your</w:t>
-      </w:r>
-      <w:r>
-        <w:t xml:space="preserve"> </w:t>
-      </w:r>
-      <w:r>
-        <w:t xml:space="preserve">“</w:t>
-      </w:r>
-      <w:r>
-        <w:t xml:space="preserve">best</w:t>
-      </w:r>
-      <w:r>
-        <w:t xml:space="preserve">”</w:t>
-      </w:r>
-      <w:r>
-        <w:t xml:space="preserve"> </w:t>
-      </w:r>
-      <w:r>
-        <w:t xml:space="preserve">model. (20 points) Show and annotate all your code. For full credit:</w:t>
+        <w:t xml:space="preserve">c. Visualization of model 4, the best predictor.</w:t>
       </w:r>
     </w:p>
     <w:p>
       <w:pPr>
-        <w:numPr>
-          <w:ilvl w:val="0"/>
-          <w:numId w:val="1002"/>
-        </w:numPr>
-        <w:pStyle w:val="Compact"/>
-      </w:pPr>
-      <w:r>
-        <w:t xml:space="preserve">make the underlying data more transparent than the model predictions</w:t>
+        <w:pStyle w:val="SourceCode"/>
+      </w:pPr>
+      <w:r>
+        <w:rPr>
+          <w:rStyle w:val="FunctionTok"/>
+        </w:rPr>
+        <w:t xml:space="preserve">suppressMessages</w:t>
+      </w:r>
+      <w:r>
+        <w:rPr>
+          <w:rStyle w:val="NormalTok"/>
+        </w:rPr>
+        <w:t xml:space="preserve">({ </w:t>
+      </w:r>
+      <w:r>
+        <w:rPr>
+          <w:rStyle w:val="CommentTok"/>
+        </w:rPr>
+        <w:t xml:space="preserve"># suppress warnings and messages</w:t>
+      </w:r>
+      <w:r>
+        <w:br/>
+      </w:r>
+      <w:r>
+        <w:rPr>
+          <w:rStyle w:val="NormalTok"/>
+        </w:rPr>
+        <w:t xml:space="preserve">  </w:t>
+      </w:r>
+      <w:r>
+        <w:rPr>
+          <w:rStyle w:val="FunctionTok"/>
+        </w:rPr>
+        <w:t xml:space="preserve">suppressWarnings</w:t>
+      </w:r>
+      <w:r>
+        <w:rPr>
+          <w:rStyle w:val="NormalTok"/>
+        </w:rPr>
+        <w:t xml:space="preserve">({</w:t>
+      </w:r>
+      <w:r>
+        <w:br/>
+      </w:r>
+      <w:r>
+        <w:rPr>
+          <w:rStyle w:val="NormalTok"/>
+        </w:rPr>
+        <w:t xml:space="preserve">    </w:t>
+      </w:r>
+      <w:r>
+        <w:br/>
+      </w:r>
+      <w:r>
+        <w:rPr>
+          <w:rStyle w:val="NormalTok"/>
+        </w:rPr>
+        <w:t xml:space="preserve">model4_preds </w:t>
+      </w:r>
+      <w:r>
+        <w:rPr>
+          <w:rStyle w:val="OtherTok"/>
+        </w:rPr>
+        <w:t xml:space="preserve">&lt;-</w:t>
+      </w:r>
+      <w:r>
+        <w:rPr>
+          <w:rStyle w:val="NormalTok"/>
+        </w:rPr>
+        <w:t xml:space="preserve"> </w:t>
+      </w:r>
+      <w:r>
+        <w:rPr>
+          <w:rStyle w:val="FunctionTok"/>
+        </w:rPr>
+        <w:t xml:space="preserve">ggpredict</w:t>
+      </w:r>
+      <w:r>
+        <w:rPr>
+          <w:rStyle w:val="NormalTok"/>
+        </w:rPr>
+        <w:t xml:space="preserve">(model4, </w:t>
+      </w:r>
+      <w:r>
+        <w:rPr>
+          <w:rStyle w:val="CommentTok"/>
+        </w:rPr>
+        <w:t xml:space="preserve"># getting predictions</w:t>
+      </w:r>
+      <w:r>
+        <w:br/>
+      </w:r>
+      <w:r>
+        <w:rPr>
+          <w:rStyle w:val="NormalTok"/>
+        </w:rPr>
+        <w:t xml:space="preserve">                          </w:t>
+      </w:r>
+      <w:r>
+        <w:rPr>
+          <w:rStyle w:val="AttributeTok"/>
+        </w:rPr>
+        <w:t xml:space="preserve">terms =</w:t>
+      </w:r>
+      <w:r>
+        <w:rPr>
+          <w:rStyle w:val="NormalTok"/>
+        </w:rPr>
+        <w:t xml:space="preserve"> </w:t>
+      </w:r>
+      <w:r>
+        <w:rPr>
+          <w:rStyle w:val="FunctionTok"/>
+        </w:rPr>
+        <w:t xml:space="preserve">c</w:t>
+      </w:r>
+      <w:r>
+        <w:rPr>
+          <w:rStyle w:val="NormalTok"/>
+        </w:rPr>
+        <w:t xml:space="preserve">(</w:t>
+      </w:r>
+      <w:r>
+        <w:rPr>
+          <w:rStyle w:val="StringTok"/>
+        </w:rPr>
+        <w:t xml:space="preserve">"water_treatment"</w:t>
+      </w:r>
+      <w:r>
+        <w:rPr>
+          <w:rStyle w:val="NormalTok"/>
+        </w:rPr>
+        <w:t xml:space="preserve">, </w:t>
+      </w:r>
+      <w:r>
+        <w:rPr>
+          <w:rStyle w:val="StringTok"/>
+        </w:rPr>
+        <w:t xml:space="preserve">"species_name"</w:t>
+      </w:r>
+      <w:r>
+        <w:rPr>
+          <w:rStyle w:val="NormalTok"/>
+        </w:rPr>
+        <w:t xml:space="preserve">)) </w:t>
+      </w:r>
+      <w:r>
+        <w:br/>
+      </w:r>
+      <w:r>
+        <w:br/>
+      </w:r>
+      <w:r>
+        <w:br/>
+      </w:r>
+      <w:r>
+        <w:br/>
+      </w:r>
+      <w:r>
+        <w:rPr>
+          <w:rStyle w:val="FunctionTok"/>
+        </w:rPr>
+        <w:t xml:space="preserve">ggplot</w:t>
+      </w:r>
+      <w:r>
+        <w:rPr>
+          <w:rStyle w:val="NormalTok"/>
+        </w:rPr>
+        <w:t xml:space="preserve">(model4_preds, </w:t>
+      </w:r>
+      <w:r>
+        <w:rPr>
+          <w:rStyle w:val="FunctionTok"/>
+        </w:rPr>
+        <w:t xml:space="preserve">aes</w:t>
+      </w:r>
+      <w:r>
+        <w:rPr>
+          <w:rStyle w:val="NormalTok"/>
+        </w:rPr>
+        <w:t xml:space="preserve">(</w:t>
+      </w:r>
+      <w:r>
+        <w:rPr>
+          <w:rStyle w:val="AttributeTok"/>
+        </w:rPr>
+        <w:t xml:space="preserve">x =</w:t>
+      </w:r>
+      <w:r>
+        <w:rPr>
+          <w:rStyle w:val="NormalTok"/>
+        </w:rPr>
+        <w:t xml:space="preserve"> x, </w:t>
+      </w:r>
+      <w:r>
+        <w:rPr>
+          <w:rStyle w:val="AttributeTok"/>
+        </w:rPr>
+        <w:t xml:space="preserve">y =</w:t>
+      </w:r>
+      <w:r>
+        <w:rPr>
+          <w:rStyle w:val="NormalTok"/>
+        </w:rPr>
+        <w:t xml:space="preserve"> predicted, </w:t>
+      </w:r>
+      <w:r>
+        <w:rPr>
+          <w:rStyle w:val="AttributeTok"/>
+        </w:rPr>
+        <w:t xml:space="preserve">color =</w:t>
+      </w:r>
+      <w:r>
+        <w:rPr>
+          <w:rStyle w:val="NormalTok"/>
+        </w:rPr>
+        <w:t xml:space="preserve"> x)) </w:t>
+      </w:r>
+      <w:r>
+        <w:rPr>
+          <w:rStyle w:val="SpecialCharTok"/>
+        </w:rPr>
+        <w:t xml:space="preserve">+</w:t>
+      </w:r>
+      <w:r>
+        <w:rPr>
+          <w:rStyle w:val="NormalTok"/>
+        </w:rPr>
+        <w:t xml:space="preserve"> </w:t>
+      </w:r>
+      <w:r>
+        <w:rPr>
+          <w:rStyle w:val="CommentTok"/>
+        </w:rPr>
+        <w:t xml:space="preserve"># plotting predictions</w:t>
+      </w:r>
+      <w:r>
+        <w:br/>
+      </w:r>
+      <w:r>
+        <w:rPr>
+          <w:rStyle w:val="NormalTok"/>
+        </w:rPr>
+        <w:t xml:space="preserve">  </w:t>
+      </w:r>
+      <w:r>
+        <w:rPr>
+          <w:rStyle w:val="FunctionTok"/>
+        </w:rPr>
+        <w:t xml:space="preserve">geom_jitter</w:t>
+      </w:r>
+      <w:r>
+        <w:rPr>
+          <w:rStyle w:val="NormalTok"/>
+        </w:rPr>
+        <w:t xml:space="preserve">(</w:t>
+      </w:r>
+      <w:r>
+        <w:rPr>
+          <w:rStyle w:val="AttributeTok"/>
+        </w:rPr>
+        <w:t xml:space="preserve">data =</w:t>
+      </w:r>
+      <w:r>
+        <w:rPr>
+          <w:rStyle w:val="NormalTok"/>
+        </w:rPr>
+        <w:t xml:space="preserve"> drought_exp_clean, </w:t>
+      </w:r>
+      <w:r>
+        <w:rPr>
+          <w:rStyle w:val="FunctionTok"/>
+        </w:rPr>
+        <w:t xml:space="preserve">aes</w:t>
+      </w:r>
+      <w:r>
+        <w:rPr>
+          <w:rStyle w:val="NormalTok"/>
+        </w:rPr>
+        <w:t xml:space="preserve">(</w:t>
+      </w:r>
+      <w:r>
+        <w:rPr>
+          <w:rStyle w:val="AttributeTok"/>
+        </w:rPr>
+        <w:t xml:space="preserve">x =</w:t>
+      </w:r>
+      <w:r>
+        <w:rPr>
+          <w:rStyle w:val="NormalTok"/>
+        </w:rPr>
+        <w:t xml:space="preserve"> water_treatment, </w:t>
+      </w:r>
+      <w:r>
+        <w:rPr>
+          <w:rStyle w:val="AttributeTok"/>
+        </w:rPr>
+        <w:t xml:space="preserve">y =</w:t>
+      </w:r>
+      <w:r>
+        <w:rPr>
+          <w:rStyle w:val="NormalTok"/>
+        </w:rPr>
+        <w:t xml:space="preserve"> total_g, </w:t>
+      </w:r>
+      <w:r>
+        <w:rPr>
+          <w:rStyle w:val="AttributeTok"/>
+        </w:rPr>
+        <w:t xml:space="preserve">color =</w:t>
+      </w:r>
+      <w:r>
+        <w:rPr>
+          <w:rStyle w:val="NormalTok"/>
+        </w:rPr>
+        <w:t xml:space="preserve"> water_treatment), </w:t>
+      </w:r>
+      <w:r>
+        <w:rPr>
+          <w:rStyle w:val="AttributeTok"/>
+        </w:rPr>
+        <w:t xml:space="preserve">width =</w:t>
+      </w:r>
+      <w:r>
+        <w:rPr>
+          <w:rStyle w:val="NormalTok"/>
+        </w:rPr>
+        <w:t xml:space="preserve"> </w:t>
+      </w:r>
+      <w:r>
+        <w:rPr>
+          <w:rStyle w:val="FloatTok"/>
+        </w:rPr>
+        <w:t xml:space="preserve">0.2</w:t>
+      </w:r>
+      <w:r>
+        <w:rPr>
+          <w:rStyle w:val="NormalTok"/>
+        </w:rPr>
+        <w:t xml:space="preserve">, </w:t>
+      </w:r>
+      <w:r>
+        <w:rPr>
+          <w:rStyle w:val="AttributeTok"/>
+        </w:rPr>
+        <w:t xml:space="preserve">alpha =</w:t>
+      </w:r>
+      <w:r>
+        <w:rPr>
+          <w:rStyle w:val="NormalTok"/>
+        </w:rPr>
+        <w:t xml:space="preserve"> </w:t>
+      </w:r>
+      <w:r>
+        <w:rPr>
+          <w:rStyle w:val="FloatTok"/>
+        </w:rPr>
+        <w:t xml:space="preserve">0.1</w:t>
+      </w:r>
+      <w:r>
+        <w:rPr>
+          <w:rStyle w:val="NormalTok"/>
+        </w:rPr>
+        <w:t xml:space="preserve">) </w:t>
+      </w:r>
+      <w:r>
+        <w:rPr>
+          <w:rStyle w:val="SpecialCharTok"/>
+        </w:rPr>
+        <w:t xml:space="preserve">+</w:t>
+      </w:r>
+      <w:r>
+        <w:rPr>
+          <w:rStyle w:val="NormalTok"/>
+        </w:rPr>
+        <w:t xml:space="preserve"> </w:t>
+      </w:r>
+      <w:r>
+        <w:rPr>
+          <w:rStyle w:val="CommentTok"/>
+        </w:rPr>
+        <w:t xml:space="preserve"># plotting underlying data</w:t>
+      </w:r>
+      <w:r>
+        <w:br/>
+      </w:r>
+      <w:r>
+        <w:rPr>
+          <w:rStyle w:val="NormalTok"/>
+        </w:rPr>
+        <w:t xml:space="preserve">  </w:t>
+      </w:r>
+      <w:r>
+        <w:rPr>
+          <w:rStyle w:val="FunctionTok"/>
+        </w:rPr>
+        <w:t xml:space="preserve">geom_line</w:t>
+      </w:r>
+      <w:r>
+        <w:rPr>
+          <w:rStyle w:val="NormalTok"/>
+        </w:rPr>
+        <w:t xml:space="preserve">() </w:t>
+      </w:r>
+      <w:r>
+        <w:rPr>
+          <w:rStyle w:val="SpecialCharTok"/>
+        </w:rPr>
+        <w:t xml:space="preserve">+</w:t>
+      </w:r>
+      <w:r>
+        <w:br/>
+      </w:r>
+      <w:r>
+        <w:rPr>
+          <w:rStyle w:val="NormalTok"/>
+        </w:rPr>
+        <w:t xml:space="preserve">  </w:t>
+      </w:r>
+      <w:r>
+        <w:rPr>
+          <w:rStyle w:val="FunctionTok"/>
+        </w:rPr>
+        <w:t xml:space="preserve">geom_point</w:t>
+      </w:r>
+      <w:r>
+        <w:rPr>
+          <w:rStyle w:val="NormalTok"/>
+        </w:rPr>
+        <w:t xml:space="preserve">() </w:t>
+      </w:r>
+      <w:r>
+        <w:rPr>
+          <w:rStyle w:val="SpecialCharTok"/>
+        </w:rPr>
+        <w:t xml:space="preserve">+</w:t>
+      </w:r>
+      <w:r>
+        <w:br/>
+      </w:r>
+      <w:r>
+        <w:rPr>
+          <w:rStyle w:val="NormalTok"/>
+        </w:rPr>
+        <w:t xml:space="preserve">  </w:t>
+      </w:r>
+      <w:r>
+        <w:rPr>
+          <w:rStyle w:val="FunctionTok"/>
+        </w:rPr>
+        <w:t xml:space="preserve">geom_errorbar</w:t>
+      </w:r>
+      <w:r>
+        <w:rPr>
+          <w:rStyle w:val="NormalTok"/>
+        </w:rPr>
+        <w:t xml:space="preserve">(</w:t>
+      </w:r>
+      <w:r>
+        <w:rPr>
+          <w:rStyle w:val="FunctionTok"/>
+        </w:rPr>
+        <w:t xml:space="preserve">aes</w:t>
+      </w:r>
+      <w:r>
+        <w:rPr>
+          <w:rStyle w:val="NormalTok"/>
+        </w:rPr>
+        <w:t xml:space="preserve">(</w:t>
+      </w:r>
+      <w:r>
+        <w:rPr>
+          <w:rStyle w:val="AttributeTok"/>
+        </w:rPr>
+        <w:t xml:space="preserve">ymin =</w:t>
+      </w:r>
+      <w:r>
+        <w:rPr>
+          <w:rStyle w:val="NormalTok"/>
+        </w:rPr>
+        <w:t xml:space="preserve"> conf.low, </w:t>
+      </w:r>
+      <w:r>
+        <w:rPr>
+          <w:rStyle w:val="AttributeTok"/>
+        </w:rPr>
+        <w:t xml:space="preserve">ymax =</w:t>
+      </w:r>
+      <w:r>
+        <w:rPr>
+          <w:rStyle w:val="NormalTok"/>
+        </w:rPr>
+        <w:t xml:space="preserve"> conf.high), </w:t>
+      </w:r>
+      <w:r>
+        <w:rPr>
+          <w:rStyle w:val="AttributeTok"/>
+        </w:rPr>
+        <w:t xml:space="preserve">width =</w:t>
+      </w:r>
+      <w:r>
+        <w:rPr>
+          <w:rStyle w:val="NormalTok"/>
+        </w:rPr>
+        <w:t xml:space="preserve"> </w:t>
+      </w:r>
+      <w:r>
+        <w:rPr>
+          <w:rStyle w:val="FloatTok"/>
+        </w:rPr>
+        <w:t xml:space="preserve">0.2</w:t>
+      </w:r>
+      <w:r>
+        <w:rPr>
+          <w:rStyle w:val="NormalTok"/>
+        </w:rPr>
+        <w:t xml:space="preserve">) </w:t>
+      </w:r>
+      <w:r>
+        <w:rPr>
+          <w:rStyle w:val="SpecialCharTok"/>
+        </w:rPr>
+        <w:t xml:space="preserve">+</w:t>
+      </w:r>
+      <w:r>
+        <w:rPr>
+          <w:rStyle w:val="NormalTok"/>
+        </w:rPr>
+        <w:t xml:space="preserve"> </w:t>
+      </w:r>
+      <w:r>
+        <w:rPr>
+          <w:rStyle w:val="CommentTok"/>
+        </w:rPr>
+        <w:t xml:space="preserve"># representing st error</w:t>
+      </w:r>
+      <w:r>
+        <w:br/>
+      </w:r>
+      <w:r>
+        <w:rPr>
+          <w:rStyle w:val="NormalTok"/>
+        </w:rPr>
+        <w:t xml:space="preserve">  </w:t>
+      </w:r>
+      <w:r>
+        <w:rPr>
+          <w:rStyle w:val="FunctionTok"/>
+        </w:rPr>
+        <w:t xml:space="preserve">theme_classic</w:t>
+      </w:r>
+      <w:r>
+        <w:rPr>
+          <w:rStyle w:val="NormalTok"/>
+        </w:rPr>
+        <w:t xml:space="preserve">() </w:t>
+      </w:r>
+      <w:r>
+        <w:rPr>
+          <w:rStyle w:val="SpecialCharTok"/>
+        </w:rPr>
+        <w:t xml:space="preserve">+</w:t>
+      </w:r>
+      <w:r>
+        <w:rPr>
+          <w:rStyle w:val="NormalTok"/>
+        </w:rPr>
+        <w:t xml:space="preserve"> </w:t>
+      </w:r>
+      <w:r>
+        <w:br/>
+      </w:r>
+      <w:r>
+        <w:rPr>
+          <w:rStyle w:val="NormalTok"/>
+        </w:rPr>
+        <w:t xml:space="preserve">  </w:t>
+      </w:r>
+      <w:r>
+        <w:rPr>
+          <w:rStyle w:val="FunctionTok"/>
+        </w:rPr>
+        <w:t xml:space="preserve">labs</w:t>
+      </w:r>
+      <w:r>
+        <w:rPr>
+          <w:rStyle w:val="NormalTok"/>
+        </w:rPr>
+        <w:t xml:space="preserve">(</w:t>
+      </w:r>
+      <w:r>
+        <w:rPr>
+          <w:rStyle w:val="AttributeTok"/>
+        </w:rPr>
+        <w:t xml:space="preserve">title =</w:t>
+      </w:r>
+      <w:r>
+        <w:rPr>
+          <w:rStyle w:val="NormalTok"/>
+        </w:rPr>
+        <w:t xml:space="preserve"> </w:t>
+      </w:r>
+      <w:r>
+        <w:rPr>
+          <w:rStyle w:val="StringTok"/>
+        </w:rPr>
+        <w:t xml:space="preserve">"Predicted Impact of Water Treatment on Plant Biomass Across Different Species"</w:t>
+      </w:r>
+      <w:r>
+        <w:rPr>
+          <w:rStyle w:val="NormalTok"/>
+        </w:rPr>
+        <w:t xml:space="preserve">, </w:t>
+      </w:r>
+      <w:r>
+        <w:rPr>
+          <w:rStyle w:val="CommentTok"/>
+        </w:rPr>
+        <w:t xml:space="preserve"># adding and changing titles</w:t>
+      </w:r>
+      <w:r>
+        <w:br/>
+      </w:r>
+      <w:r>
+        <w:rPr>
+          <w:rStyle w:val="NormalTok"/>
+        </w:rPr>
+        <w:t xml:space="preserve">       </w:t>
+      </w:r>
+      <w:r>
+        <w:rPr>
+          <w:rStyle w:val="AttributeTok"/>
+        </w:rPr>
+        <w:t xml:space="preserve">x =</w:t>
+      </w:r>
+      <w:r>
+        <w:rPr>
+          <w:rStyle w:val="NormalTok"/>
+        </w:rPr>
+        <w:t xml:space="preserve"> </w:t>
+      </w:r>
+      <w:r>
+        <w:rPr>
+          <w:rStyle w:val="StringTok"/>
+        </w:rPr>
+        <w:t xml:space="preserve">"Water Treatment"</w:t>
+      </w:r>
+      <w:r>
+        <w:rPr>
+          <w:rStyle w:val="NormalTok"/>
+        </w:rPr>
+        <w:t xml:space="preserve">,</w:t>
+      </w:r>
+      <w:r>
+        <w:br/>
+      </w:r>
+      <w:r>
+        <w:rPr>
+          <w:rStyle w:val="NormalTok"/>
+        </w:rPr>
+        <w:t xml:space="preserve">       </w:t>
+      </w:r>
+      <w:r>
+        <w:rPr>
+          <w:rStyle w:val="AttributeTok"/>
+        </w:rPr>
+        <w:t xml:space="preserve">y =</w:t>
+      </w:r>
+      <w:r>
+        <w:rPr>
+          <w:rStyle w:val="NormalTok"/>
+        </w:rPr>
+        <w:t xml:space="preserve"> </w:t>
+      </w:r>
+      <w:r>
+        <w:rPr>
+          <w:rStyle w:val="StringTok"/>
+        </w:rPr>
+        <w:t xml:space="preserve">"Biomass"</w:t>
+      </w:r>
+      <w:r>
+        <w:rPr>
+          <w:rStyle w:val="NormalTok"/>
+        </w:rPr>
+        <w:t xml:space="preserve">) </w:t>
+      </w:r>
+      <w:r>
+        <w:rPr>
+          <w:rStyle w:val="SpecialCharTok"/>
+        </w:rPr>
+        <w:t xml:space="preserve">+</w:t>
+      </w:r>
+      <w:r>
+        <w:rPr>
+          <w:rStyle w:val="NormalTok"/>
+        </w:rPr>
+        <w:t xml:space="preserve"> </w:t>
+      </w:r>
+      <w:r>
+        <w:br/>
+      </w:r>
+      <w:r>
+        <w:rPr>
+          <w:rStyle w:val="NormalTok"/>
+        </w:rPr>
+        <w:t xml:space="preserve">  </w:t>
+      </w:r>
+      <w:r>
+        <w:rPr>
+          <w:rStyle w:val="FunctionTok"/>
+        </w:rPr>
+        <w:t xml:space="preserve">scale_color_manual</w:t>
+      </w:r>
+      <w:r>
+        <w:rPr>
+          <w:rStyle w:val="NormalTok"/>
+        </w:rPr>
+        <w:t xml:space="preserve">(</w:t>
+      </w:r>
+      <w:r>
+        <w:rPr>
+          <w:rStyle w:val="AttributeTok"/>
+        </w:rPr>
+        <w:t xml:space="preserve">name =</w:t>
+      </w:r>
+      <w:r>
+        <w:rPr>
+          <w:rStyle w:val="NormalTok"/>
+        </w:rPr>
+        <w:t xml:space="preserve"> </w:t>
+      </w:r>
+      <w:r>
+        <w:rPr>
+          <w:rStyle w:val="StringTok"/>
+        </w:rPr>
+        <w:t xml:space="preserve">"Water Treatment"</w:t>
+      </w:r>
+      <w:r>
+        <w:rPr>
+          <w:rStyle w:val="NormalTok"/>
+        </w:rPr>
+        <w:t xml:space="preserve">, </w:t>
+      </w:r>
+      <w:r>
+        <w:br/>
+      </w:r>
+      <w:r>
+        <w:rPr>
+          <w:rStyle w:val="NormalTok"/>
+        </w:rPr>
+        <w:t xml:space="preserve">                     </w:t>
+      </w:r>
+      <w:r>
+        <w:rPr>
+          <w:rStyle w:val="AttributeTok"/>
+        </w:rPr>
+        <w:t xml:space="preserve">values =</w:t>
+      </w:r>
+      <w:r>
+        <w:rPr>
+          <w:rStyle w:val="NormalTok"/>
+        </w:rPr>
+        <w:t xml:space="preserve"> </w:t>
+      </w:r>
+      <w:r>
+        <w:rPr>
+          <w:rStyle w:val="FunctionTok"/>
+        </w:rPr>
+        <w:t xml:space="preserve">c</w:t>
+      </w:r>
+      <w:r>
+        <w:rPr>
+          <w:rStyle w:val="NormalTok"/>
+        </w:rPr>
+        <w:t xml:space="preserve">(</w:t>
+      </w:r>
+      <w:r>
+        <w:rPr>
+          <w:rStyle w:val="StringTok"/>
+        </w:rPr>
+        <w:t xml:space="preserve">"Well watered"</w:t>
+      </w:r>
+      <w:r>
+        <w:rPr>
+          <w:rStyle w:val="NormalTok"/>
+        </w:rPr>
+        <w:t xml:space="preserve"> </w:t>
+      </w:r>
+      <w:r>
+        <w:rPr>
+          <w:rStyle w:val="OtherTok"/>
+        </w:rPr>
+        <w:t xml:space="preserve">=</w:t>
+      </w:r>
+      <w:r>
+        <w:rPr>
+          <w:rStyle w:val="NormalTok"/>
+        </w:rPr>
+        <w:t xml:space="preserve"> </w:t>
+      </w:r>
+      <w:r>
+        <w:rPr>
+          <w:rStyle w:val="StringTok"/>
+        </w:rPr>
+        <w:t xml:space="preserve">"seagreen2"</w:t>
+      </w:r>
+      <w:r>
+        <w:rPr>
+          <w:rStyle w:val="NormalTok"/>
+        </w:rPr>
+        <w:t xml:space="preserve">, </w:t>
+      </w:r>
+      <w:r>
+        <w:rPr>
+          <w:rStyle w:val="StringTok"/>
+        </w:rPr>
+        <w:t xml:space="preserve">"Drought stressed"</w:t>
+      </w:r>
+      <w:r>
+        <w:rPr>
+          <w:rStyle w:val="NormalTok"/>
+        </w:rPr>
+        <w:t xml:space="preserve"> </w:t>
+      </w:r>
+      <w:r>
+        <w:rPr>
+          <w:rStyle w:val="OtherTok"/>
+        </w:rPr>
+        <w:t xml:space="preserve">=</w:t>
+      </w:r>
+      <w:r>
+        <w:rPr>
+          <w:rStyle w:val="NormalTok"/>
+        </w:rPr>
+        <w:t xml:space="preserve"> </w:t>
+      </w:r>
+      <w:r>
+        <w:rPr>
+          <w:rStyle w:val="StringTok"/>
+        </w:rPr>
+        <w:t xml:space="preserve">"turquoise3"</w:t>
+      </w:r>
+      <w:r>
+        <w:rPr>
+          <w:rStyle w:val="NormalTok"/>
+        </w:rPr>
+        <w:t xml:space="preserve">)) </w:t>
+      </w:r>
+      <w:r>
+        <w:rPr>
+          <w:rStyle w:val="SpecialCharTok"/>
+        </w:rPr>
+        <w:t xml:space="preserve">+</w:t>
+      </w:r>
+      <w:r>
+        <w:rPr>
+          <w:rStyle w:val="NormalTok"/>
+        </w:rPr>
+        <w:t xml:space="preserve"> </w:t>
+      </w:r>
+      <w:r>
+        <w:rPr>
+          <w:rStyle w:val="CommentTok"/>
+        </w:rPr>
+        <w:t xml:space="preserve"># editing colors</w:t>
+      </w:r>
+      <w:r>
+        <w:br/>
+      </w:r>
+      <w:r>
+        <w:rPr>
+          <w:rStyle w:val="NormalTok"/>
+        </w:rPr>
+        <w:t xml:space="preserve">  </w:t>
+      </w:r>
+      <w:r>
+        <w:rPr>
+          <w:rStyle w:val="FunctionTok"/>
+        </w:rPr>
+        <w:t xml:space="preserve">theme</w:t>
+      </w:r>
+      <w:r>
+        <w:rPr>
+          <w:rStyle w:val="NormalTok"/>
+        </w:rPr>
+        <w:t xml:space="preserve">(</w:t>
+      </w:r>
+      <w:r>
+        <w:rPr>
+          <w:rStyle w:val="AttributeTok"/>
+        </w:rPr>
+        <w:t xml:space="preserve">panel.grid =</w:t>
+      </w:r>
+      <w:r>
+        <w:rPr>
+          <w:rStyle w:val="NormalTok"/>
+        </w:rPr>
+        <w:t xml:space="preserve"> </w:t>
+      </w:r>
+      <w:r>
+        <w:rPr>
+          <w:rStyle w:val="FunctionTok"/>
+        </w:rPr>
+        <w:t xml:space="preserve">element_blank</w:t>
+      </w:r>
+      <w:r>
+        <w:rPr>
+          <w:rStyle w:val="NormalTok"/>
+        </w:rPr>
+        <w:t xml:space="preserve">(),</w:t>
+      </w:r>
+      <w:r>
+        <w:br/>
+      </w:r>
+      <w:r>
+        <w:rPr>
+          <w:rStyle w:val="NormalTok"/>
+        </w:rPr>
+        <w:t xml:space="preserve">        </w:t>
+      </w:r>
+      <w:r>
+        <w:rPr>
+          <w:rStyle w:val="AttributeTok"/>
+        </w:rPr>
+        <w:t xml:space="preserve">axis.text.x =</w:t>
+      </w:r>
+      <w:r>
+        <w:rPr>
+          <w:rStyle w:val="NormalTok"/>
+        </w:rPr>
+        <w:t xml:space="preserve"> </w:t>
+      </w:r>
+      <w:r>
+        <w:rPr>
+          <w:rStyle w:val="FunctionTok"/>
+        </w:rPr>
+        <w:t xml:space="preserve">element_text</w:t>
+      </w:r>
+      <w:r>
+        <w:rPr>
+          <w:rStyle w:val="NormalTok"/>
+        </w:rPr>
+        <w:t xml:space="preserve">(</w:t>
+      </w:r>
+      <w:r>
+        <w:rPr>
+          <w:rStyle w:val="AttributeTok"/>
+        </w:rPr>
+        <w:t xml:space="preserve">angle =</w:t>
+      </w:r>
+      <w:r>
+        <w:rPr>
+          <w:rStyle w:val="NormalTok"/>
+        </w:rPr>
+        <w:t xml:space="preserve"> </w:t>
+      </w:r>
+      <w:r>
+        <w:rPr>
+          <w:rStyle w:val="DecValTok"/>
+        </w:rPr>
+        <w:t xml:space="preserve">45</w:t>
+      </w:r>
+      <w:r>
+        <w:rPr>
+          <w:rStyle w:val="NormalTok"/>
+        </w:rPr>
+        <w:t xml:space="preserve">, </w:t>
+      </w:r>
+      <w:r>
+        <w:rPr>
+          <w:rStyle w:val="AttributeTok"/>
+        </w:rPr>
+        <w:t xml:space="preserve">hjust =</w:t>
+      </w:r>
+      <w:r>
+        <w:rPr>
+          <w:rStyle w:val="NormalTok"/>
+        </w:rPr>
+        <w:t xml:space="preserve"> </w:t>
+      </w:r>
+      <w:r>
+        <w:rPr>
+          <w:rStyle w:val="DecValTok"/>
+        </w:rPr>
+        <w:t xml:space="preserve">1</w:t>
+      </w:r>
+      <w:r>
+        <w:rPr>
+          <w:rStyle w:val="NormalTok"/>
+        </w:rPr>
+        <w:t xml:space="preserve">, </w:t>
+      </w:r>
+      <w:r>
+        <w:rPr>
+          <w:rStyle w:val="AttributeTok"/>
+        </w:rPr>
+        <w:t xml:space="preserve">size =</w:t>
+      </w:r>
+      <w:r>
+        <w:rPr>
+          <w:rStyle w:val="NormalTok"/>
+        </w:rPr>
+        <w:t xml:space="preserve"> </w:t>
+      </w:r>
+      <w:r>
+        <w:rPr>
+          <w:rStyle w:val="FloatTok"/>
+        </w:rPr>
+        <w:t xml:space="preserve">7.5</w:t>
+      </w:r>
+      <w:r>
+        <w:rPr>
+          <w:rStyle w:val="NormalTok"/>
+        </w:rPr>
+        <w:t xml:space="preserve">), </w:t>
+      </w:r>
+      <w:r>
+        <w:rPr>
+          <w:rStyle w:val="CommentTok"/>
+        </w:rPr>
+        <w:t xml:space="preserve">#changing orientation and size of x-axis text</w:t>
+      </w:r>
+      <w:r>
+        <w:br/>
+      </w:r>
+      <w:r>
+        <w:rPr>
+          <w:rStyle w:val="NormalTok"/>
+        </w:rPr>
+        <w:t xml:space="preserve">        </w:t>
+      </w:r>
+      <w:r>
+        <w:rPr>
+          <w:rStyle w:val="AttributeTok"/>
+        </w:rPr>
+        <w:t xml:space="preserve">legend.position =</w:t>
+      </w:r>
+      <w:r>
+        <w:rPr>
+          <w:rStyle w:val="NormalTok"/>
+        </w:rPr>
+        <w:t xml:space="preserve"> </w:t>
+      </w:r>
+      <w:r>
+        <w:rPr>
+          <w:rStyle w:val="StringTok"/>
+        </w:rPr>
+        <w:t xml:space="preserve">"none"</w:t>
+      </w:r>
+      <w:r>
+        <w:rPr>
+          <w:rStyle w:val="NormalTok"/>
+        </w:rPr>
+        <w:t xml:space="preserve">) </w:t>
+      </w:r>
+      <w:r>
+        <w:rPr>
+          <w:rStyle w:val="SpecialCharTok"/>
+        </w:rPr>
+        <w:t xml:space="preserve">+</w:t>
+      </w:r>
+      <w:r>
+        <w:rPr>
+          <w:rStyle w:val="NormalTok"/>
+        </w:rPr>
+        <w:t xml:space="preserve"> </w:t>
+      </w:r>
+      <w:r>
+        <w:rPr>
+          <w:rStyle w:val="CommentTok"/>
+        </w:rPr>
+        <w:t xml:space="preserve"># remove legend</w:t>
+      </w:r>
+      <w:r>
+        <w:br/>
+      </w:r>
+      <w:r>
+        <w:rPr>
+          <w:rStyle w:val="NormalTok"/>
+        </w:rPr>
+        <w:t xml:space="preserve">  </w:t>
+      </w:r>
+      <w:r>
+        <w:rPr>
+          <w:rStyle w:val="FunctionTok"/>
+        </w:rPr>
+        <w:t xml:space="preserve">facet_wrap</w:t>
+      </w:r>
+      <w:r>
+        <w:rPr>
+          <w:rStyle w:val="NormalTok"/>
+        </w:rPr>
+        <w:t xml:space="preserve">(</w:t>
+      </w:r>
+      <w:r>
+        <w:rPr>
+          <w:rStyle w:val="SpecialCharTok"/>
+        </w:rPr>
+        <w:t xml:space="preserve">~</w:t>
+      </w:r>
+      <w:r>
+        <w:rPr>
+          <w:rStyle w:val="NormalTok"/>
+        </w:rPr>
+        <w:t xml:space="preserve"> group) </w:t>
+      </w:r>
+      <w:r>
+        <w:rPr>
+          <w:rStyle w:val="CommentTok"/>
+        </w:rPr>
+        <w:t xml:space="preserve"># facet by species name</w:t>
+      </w:r>
+      <w:r>
+        <w:br/>
+      </w:r>
+      <w:r>
+        <w:rPr>
+          <w:rStyle w:val="NormalTok"/>
+        </w:rPr>
+        <w:t xml:space="preserve">})</w:t>
+      </w:r>
+      <w:r>
+        <w:br/>
+      </w:r>
+      <w:r>
+        <w:rPr>
+          <w:rStyle w:val="NormalTok"/>
+        </w:rPr>
+        <w:t xml:space="preserve">})</w:t>
       </w:r>
     </w:p>
     <w:p>
       <w:pPr>
-        <w:numPr>
-          <w:ilvl w:val="0"/>
-          <w:numId w:val="1002"/>
-        </w:numPr>
-        <w:pStyle w:val="Compact"/>
-      </w:pPr>
-      <w:r>
-        <w:t xml:space="preserve">display species names in full (not as species codes like ENCCAL or ESCCAL)</w:t>
+        <w:pStyle w:val="SourceCode"/>
+      </w:pPr>
+      <w:r>
+        <w:rPr>
+          <w:rStyle w:val="VerbatimChar"/>
+        </w:rPr>
+        <w:t xml:space="preserve">`geom_line()`: Each group consists of only one observation.</w:t>
+      </w:r>
+      <w:r>
+        <w:br/>
+      </w:r>
+      <w:r>
+        <w:rPr>
+          <w:rStyle w:val="VerbatimChar"/>
+        </w:rPr>
+        <w:t xml:space="preserve">ℹ Do you need to adjust the group aesthetic?</w:t>
+      </w:r>
+      <w:r>
+        <w:br/>
+      </w:r>
+      <w:r>
+        <w:rPr>
+          <w:rStyle w:val="VerbatimChar"/>
+        </w:rPr>
+        <w:t xml:space="preserve">`geom_line()`: Each group consists of only one observation.</w:t>
+      </w:r>
+      <w:r>
+        <w:br/>
+      </w:r>
+      <w:r>
+        <w:rPr>
+          <w:rStyle w:val="VerbatimChar"/>
+        </w:rPr>
+        <w:t xml:space="preserve">ℹ Do you need to adjust the group aesthetic?</w:t>
+      </w:r>
+      <w:r>
+        <w:br/>
+      </w:r>
+      <w:r>
+        <w:rPr>
+          <w:rStyle w:val="VerbatimChar"/>
+        </w:rPr>
+        <w:t xml:space="preserve">`geom_line()`: Each group consists of only one observation.</w:t>
+      </w:r>
+      <w:r>
+        <w:br/>
+      </w:r>
+      <w:r>
+        <w:rPr>
+          <w:rStyle w:val="VerbatimChar"/>
+        </w:rPr>
+        <w:t xml:space="preserve">ℹ Do you need to adjust the group aesthetic?</w:t>
+      </w:r>
+      <w:r>
+        <w:br/>
+      </w:r>
+      <w:r>
+        <w:rPr>
+          <w:rStyle w:val="VerbatimChar"/>
+        </w:rPr>
+        <w:t xml:space="preserve">`geom_line()`: Each group consists of only one observation.</w:t>
+      </w:r>
+      <w:r>
+        <w:br/>
+      </w:r>
+      <w:r>
+        <w:rPr>
+          <w:rStyle w:val="VerbatimChar"/>
+        </w:rPr>
+        <w:t xml:space="preserve">ℹ Do you need to adjust the group aesthetic?</w:t>
+      </w:r>
+      <w:r>
+        <w:br/>
+      </w:r>
+      <w:r>
+        <w:rPr>
+          <w:rStyle w:val="VerbatimChar"/>
+        </w:rPr>
+        <w:t xml:space="preserve">`geom_line()`: Each group consists of only one observation.</w:t>
+      </w:r>
+      <w:r>
+        <w:br/>
+      </w:r>
+      <w:r>
+        <w:rPr>
+          <w:rStyle w:val="VerbatimChar"/>
+        </w:rPr>
+        <w:t xml:space="preserve">ℹ Do you need to adjust the group aesthetic?</w:t>
+      </w:r>
+      <w:r>
+        <w:br/>
+      </w:r>
+      <w:r>
+        <w:rPr>
+          <w:rStyle w:val="VerbatimChar"/>
+        </w:rPr>
+        <w:t xml:space="preserve">`geom_line()`: Each group consists of only one observation.</w:t>
+      </w:r>
+      <w:r>
+        <w:br/>
+      </w:r>
+      <w:r>
+        <w:rPr>
+          <w:rStyle w:val="VerbatimChar"/>
+        </w:rPr>
+        <w:t xml:space="preserve">ℹ Do you need to adjust the group aesthetic?</w:t>
+      </w:r>
+      <w:r>
+        <w:br/>
+      </w:r>
+      <w:r>
+        <w:rPr>
+          <w:rStyle w:val="VerbatimChar"/>
+        </w:rPr>
+        <w:t xml:space="preserve">`geom_line()`: Each group consists of only one observation.</w:t>
+      </w:r>
+      <w:r>
+        <w:br/>
+      </w:r>
+      <w:r>
+        <w:rPr>
+          <w:rStyle w:val="VerbatimChar"/>
+        </w:rPr>
+        <w:t xml:space="preserve">ℹ Do you need to adjust the group aesthetic?</w:t>
       </w:r>
     </w:p>
     <w:p>
       <w:pPr>
-        <w:numPr>
-          <w:ilvl w:val="0"/>
-          <w:numId w:val="1002"/>
-        </w:numPr>
-        <w:pStyle w:val="Compact"/>
-      </w:pPr>
-      <w:r>
-        <w:t xml:space="preserve">display water treatment types in full (not as WW or DS)</w:t>
-      </w:r>
-    </w:p>
-    <w:p>
-      <w:pPr>
-        <w:numPr>
-          <w:ilvl w:val="0"/>
-          <w:numId w:val="1002"/>
-        </w:numPr>
-        <w:pStyle w:val="Compact"/>
-      </w:pPr>
-      <w:r>
-        <w:t xml:space="preserve">represent well-watered and drought stressed treatments with different colors - use colors that are not the default ggplot() colors facet your plot by species remove the legend finalize the plot</w:t>
-      </w:r>
-    </w:p>
-    <w:p>
-      <w:pPr>
-        <w:numPr>
-          <w:ilvl w:val="0"/>
-          <w:numId w:val="1002"/>
-        </w:numPr>
-        <w:pStyle w:val="Compact"/>
-      </w:pPr>
-      <w:r>
-        <w:t xml:space="preserve">Note Make sure that the only output is the visualization!</w:t>
-      </w:r>
-    </w:p>
-    <w:p>
-      <w:pPr>
-        <w:pStyle w:val="SourceCode"/>
-      </w:pPr>
-      <w:r>
-        <w:rPr>
-          <w:rStyle w:val="FunctionTok"/>
-        </w:rPr>
-        <w:t xml:space="preserve">ggplot</w:t>
-      </w:r>
-      <w:r>
-        <w:rPr>
-          <w:rStyle w:val="NormalTok"/>
-        </w:rPr>
-        <w:t xml:space="preserve">(</w:t>
-      </w:r>
-      <w:r>
-        <w:rPr>
-          <w:rStyle w:val="AttributeTok"/>
-        </w:rPr>
-        <w:t xml:space="preserve">data =</w:t>
-      </w:r>
-      <w:r>
-        <w:rPr>
-          <w:rStyle w:val="NormalTok"/>
-        </w:rPr>
-        <w:t xml:space="preserve"> drought_exp_clean, </w:t>
-      </w:r>
-      <w:r>
-        <w:br/>
-      </w:r>
-      <w:r>
-        <w:rPr>
-          <w:rStyle w:val="NormalTok"/>
-        </w:rPr>
-        <w:t xml:space="preserve">       </w:t>
-      </w:r>
-      <w:r>
-        <w:rPr>
-          <w:rStyle w:val="FunctionTok"/>
-        </w:rPr>
-        <w:t xml:space="preserve">aes</w:t>
-      </w:r>
-      <w:r>
-        <w:rPr>
-          <w:rStyle w:val="NormalTok"/>
-        </w:rPr>
-        <w:t xml:space="preserve">(</w:t>
-      </w:r>
-      <w:r>
-        <w:rPr>
-          <w:rStyle w:val="AttributeTok"/>
-        </w:rPr>
-        <w:t xml:space="preserve">x =</w:t>
-      </w:r>
-      <w:r>
-        <w:rPr>
-          <w:rStyle w:val="NormalTok"/>
-        </w:rPr>
-        <w:t xml:space="preserve"> water_treatment, </w:t>
-      </w:r>
-      <w:r>
-        <w:br/>
-      </w:r>
-      <w:r>
-        <w:rPr>
-          <w:rStyle w:val="NormalTok"/>
-        </w:rPr>
-        <w:t xml:space="preserve">           </w:t>
-      </w:r>
-      <w:r>
-        <w:rPr>
-          <w:rStyle w:val="AttributeTok"/>
-        </w:rPr>
-        <w:t xml:space="preserve">y =</w:t>
-      </w:r>
-      <w:r>
-        <w:rPr>
-          <w:rStyle w:val="NormalTok"/>
-        </w:rPr>
-        <w:t xml:space="preserve"> total_g)) </w:t>
-      </w:r>
-      <w:r>
-        <w:rPr>
-          <w:rStyle w:val="SpecialCharTok"/>
-        </w:rPr>
-        <w:t xml:space="preserve">+</w:t>
-      </w:r>
-      <w:r>
-        <w:rPr>
-          <w:rStyle w:val="NormalTok"/>
-        </w:rPr>
-        <w:t xml:space="preserve"> </w:t>
-      </w:r>
-      <w:r>
-        <w:br/>
-      </w:r>
-      <w:r>
-        <w:rPr>
-          <w:rStyle w:val="NormalTok"/>
-        </w:rPr>
-        <w:t xml:space="preserve">  </w:t>
-      </w:r>
-      <w:r>
-        <w:rPr>
-          <w:rStyle w:val="FunctionTok"/>
-        </w:rPr>
-        <w:t xml:space="preserve">geom_jitter</w:t>
-      </w:r>
-      <w:r>
-        <w:rPr>
-          <w:rStyle w:val="NormalTok"/>
-        </w:rPr>
-        <w:t xml:space="preserve">(</w:t>
-      </w:r>
-      <w:r>
-        <w:rPr>
-          <w:rStyle w:val="AttributeTok"/>
-        </w:rPr>
-        <w:t xml:space="preserve">width =</w:t>
-      </w:r>
-      <w:r>
-        <w:rPr>
-          <w:rStyle w:val="NormalTok"/>
-        </w:rPr>
-        <w:t xml:space="preserve"> </w:t>
-      </w:r>
-      <w:r>
-        <w:rPr>
-          <w:rStyle w:val="FloatTok"/>
-        </w:rPr>
-        <w:t xml:space="preserve">0.1</w:t>
-      </w:r>
-      <w:r>
-        <w:rPr>
-          <w:rStyle w:val="NormalTok"/>
-        </w:rPr>
-        <w:t xml:space="preserve">, </w:t>
-      </w:r>
-      <w:r>
-        <w:rPr>
-          <w:rStyle w:val="AttributeTok"/>
-        </w:rPr>
-        <w:t xml:space="preserve">height =</w:t>
-      </w:r>
-      <w:r>
-        <w:rPr>
-          <w:rStyle w:val="NormalTok"/>
-        </w:rPr>
-        <w:t xml:space="preserve"> </w:t>
-      </w:r>
-      <w:r>
-        <w:rPr>
-          <w:rStyle w:val="DecValTok"/>
-        </w:rPr>
-        <w:t xml:space="preserve">0</w:t>
-      </w:r>
-      <w:r>
-        <w:rPr>
-          <w:rStyle w:val="NormalTok"/>
-        </w:rPr>
-        <w:t xml:space="preserve">) </w:t>
-      </w:r>
-      <w:r>
-        <w:rPr>
-          <w:rStyle w:val="SpecialCharTok"/>
-        </w:rPr>
-        <w:t xml:space="preserve">+</w:t>
-      </w:r>
-      <w:r>
-        <w:br/>
-      </w:r>
-      <w:r>
-        <w:rPr>
-          <w:rStyle w:val="NormalTok"/>
-        </w:rPr>
-        <w:t xml:space="preserve">  </w:t>
-      </w:r>
-      <w:r>
-        <w:rPr>
-          <w:rStyle w:val="FunctionTok"/>
-        </w:rPr>
-        <w:t xml:space="preserve">facet_wrap</w:t>
-      </w:r>
-      <w:r>
-        <w:rPr>
-          <w:rStyle w:val="NormalTok"/>
-        </w:rPr>
-        <w:t xml:space="preserve">(</w:t>
-      </w:r>
-      <w:r>
-        <w:rPr>
-          <w:rStyle w:val="SpecialCharTok"/>
-        </w:rPr>
-        <w:t xml:space="preserve">~</w:t>
-      </w:r>
-      <w:r>
-        <w:rPr>
-          <w:rStyle w:val="NormalTok"/>
-        </w:rPr>
-        <w:t xml:space="preserve"> species_name)</w:t>
-      </w:r>
-    </w:p>
-    <w:p>
-      <w:pPr>
         <w:pStyle w:val="FirstParagraph"/>
       </w:pPr>
       <w:r>
         <w:drawing>
           <wp:inline>
-            <wp:extent cx="5334000" cy="4267200"/>
+            <wp:extent cx="5334000" cy="3333750"/>
             <wp:effectExtent b="0" l="0" r="0" t="0"/>
             <wp:docPr descr="" title="" id="71" name="Picture"/>
             <a:graphic>
@@ -5520,7 +6482,7 @@
                   <pic:spPr bwMode="auto">
                     <a:xfrm>
                       <a:off x="0" y="0"/>
-                      <a:ext cx="5334000" cy="4267200"/>
+                      <a:ext cx="5334000" cy="3333750"/>
                     </a:xfrm>
                     <a:prstGeom prst="rect">
                       <a:avLst/>
@@ -5541,295 +6503,125 @@
     </w:p>
     <w:p>
       <w:pPr>
-        <w:pStyle w:val="SourceCode"/>
-      </w:pPr>
-      <w:r>
-        <w:rPr>
-          <w:rStyle w:val="FunctionTok"/>
-        </w:rPr>
-        <w:t xml:space="preserve">ggplot</w:t>
-      </w:r>
-      <w:r>
-        <w:rPr>
-          <w:rStyle w:val="NormalTok"/>
-        </w:rPr>
-        <w:t xml:space="preserve">(</w:t>
-      </w:r>
-      <w:r>
-        <w:rPr>
-          <w:rStyle w:val="AttributeTok"/>
-        </w:rPr>
-        <w:t xml:space="preserve">data =</w:t>
-      </w:r>
-      <w:r>
-        <w:rPr>
-          <w:rStyle w:val="NormalTok"/>
-        </w:rPr>
-        <w:t xml:space="preserve"> drought_exp_clean, </w:t>
-      </w:r>
-      <w:r>
-        <w:br/>
-      </w:r>
-      <w:r>
-        <w:rPr>
-          <w:rStyle w:val="NormalTok"/>
-        </w:rPr>
-        <w:t xml:space="preserve">       </w:t>
-      </w:r>
-      <w:r>
-        <w:rPr>
-          <w:rStyle w:val="FunctionTok"/>
-        </w:rPr>
-        <w:t xml:space="preserve">aes</w:t>
-      </w:r>
-      <w:r>
-        <w:rPr>
-          <w:rStyle w:val="NormalTok"/>
-        </w:rPr>
-        <w:t xml:space="preserve">(</w:t>
-      </w:r>
-      <w:r>
-        <w:rPr>
-          <w:rStyle w:val="AttributeTok"/>
-        </w:rPr>
-        <w:t xml:space="preserve">x =</w:t>
-      </w:r>
-      <w:r>
-        <w:rPr>
-          <w:rStyle w:val="NormalTok"/>
-        </w:rPr>
-        <w:t xml:space="preserve"> water_treatment, </w:t>
-      </w:r>
-      <w:r>
-        <w:br/>
-      </w:r>
-      <w:r>
-        <w:rPr>
-          <w:rStyle w:val="NormalTok"/>
-        </w:rPr>
-        <w:t xml:space="preserve">           </w:t>
-      </w:r>
-      <w:r>
-        <w:rPr>
-          <w:rStyle w:val="AttributeTok"/>
-        </w:rPr>
-        <w:t xml:space="preserve">y =</w:t>
-      </w:r>
-      <w:r>
-        <w:rPr>
-          <w:rStyle w:val="NormalTok"/>
-        </w:rPr>
-        <w:t xml:space="preserve"> total_g, </w:t>
-      </w:r>
-      <w:r>
-        <w:br/>
-      </w:r>
-      <w:r>
-        <w:rPr>
-          <w:rStyle w:val="NormalTok"/>
-        </w:rPr>
-        <w:t xml:space="preserve">           </w:t>
-      </w:r>
-      <w:r>
-        <w:rPr>
-          <w:rStyle w:val="AttributeTok"/>
-        </w:rPr>
-        <w:t xml:space="preserve">color =</w:t>
-      </w:r>
-      <w:r>
-        <w:rPr>
-          <w:rStyle w:val="NormalTok"/>
-        </w:rPr>
-        <w:t xml:space="preserve"> species_name)) </w:t>
-      </w:r>
-      <w:r>
-        <w:rPr>
-          <w:rStyle w:val="SpecialCharTok"/>
-        </w:rPr>
-        <w:t xml:space="preserve">+</w:t>
-      </w:r>
-      <w:r>
-        <w:rPr>
-          <w:rStyle w:val="NormalTok"/>
-        </w:rPr>
-        <w:t xml:space="preserve"> </w:t>
-      </w:r>
-      <w:r>
-        <w:br/>
-      </w:r>
-      <w:r>
-        <w:rPr>
-          <w:rStyle w:val="NormalTok"/>
-        </w:rPr>
-        <w:t xml:space="preserve">  </w:t>
-      </w:r>
-      <w:r>
-        <w:rPr>
-          <w:rStyle w:val="FunctionTok"/>
-        </w:rPr>
-        <w:t xml:space="preserve">geom_jitter</w:t>
-      </w:r>
-      <w:r>
-        <w:rPr>
-          <w:rStyle w:val="NormalTok"/>
-        </w:rPr>
-        <w:t xml:space="preserve">(</w:t>
-      </w:r>
-      <w:r>
-        <w:rPr>
-          <w:rStyle w:val="AttributeTok"/>
-        </w:rPr>
-        <w:t xml:space="preserve">width =</w:t>
-      </w:r>
-      <w:r>
-        <w:rPr>
-          <w:rStyle w:val="NormalTok"/>
-        </w:rPr>
-        <w:t xml:space="preserve"> </w:t>
-      </w:r>
-      <w:r>
-        <w:rPr>
-          <w:rStyle w:val="FloatTok"/>
-        </w:rPr>
-        <w:t xml:space="preserve">0.1</w:t>
-      </w:r>
-      <w:r>
-        <w:rPr>
-          <w:rStyle w:val="NormalTok"/>
-        </w:rPr>
-        <w:t xml:space="preserve">, </w:t>
-      </w:r>
-      <w:r>
-        <w:rPr>
-          <w:rStyle w:val="AttributeTok"/>
-        </w:rPr>
-        <w:t xml:space="preserve">height =</w:t>
-      </w:r>
-      <w:r>
-        <w:rPr>
-          <w:rStyle w:val="NormalTok"/>
-        </w:rPr>
-        <w:t xml:space="preserve"> </w:t>
-      </w:r>
-      <w:r>
-        <w:rPr>
-          <w:rStyle w:val="DecValTok"/>
-        </w:rPr>
-        <w:t xml:space="preserve">0</w:t>
-      </w:r>
-      <w:r>
-        <w:rPr>
-          <w:rStyle w:val="NormalTok"/>
-        </w:rPr>
-        <w:t xml:space="preserve">) </w:t>
-      </w:r>
-      <w:r>
-        <w:rPr>
-          <w:rStyle w:val="SpecialCharTok"/>
-        </w:rPr>
-        <w:t xml:space="preserve">+</w:t>
-      </w:r>
-      <w:r>
-        <w:br/>
-      </w:r>
-      <w:r>
-        <w:rPr>
-          <w:rStyle w:val="NormalTok"/>
-        </w:rPr>
-        <w:t xml:space="preserve">  </w:t>
-      </w:r>
-      <w:r>
-        <w:rPr>
-          <w:rStyle w:val="FunctionTok"/>
-        </w:rPr>
-        <w:t xml:space="preserve">facet_wrap</w:t>
-      </w:r>
-      <w:r>
-        <w:rPr>
-          <w:rStyle w:val="NormalTok"/>
-        </w:rPr>
-        <w:t xml:space="preserve">(</w:t>
-      </w:r>
-      <w:r>
-        <w:rPr>
-          <w:rStyle w:val="SpecialCharTok"/>
-        </w:rPr>
-        <w:t xml:space="preserve">~</w:t>
-      </w:r>
-      <w:r>
-        <w:rPr>
-          <w:rStyle w:val="NormalTok"/>
-        </w:rPr>
-        <w:t xml:space="preserve"> species_name)</w:t>
+        <w:numPr>
+          <w:ilvl w:val="0"/>
+          <w:numId w:val="1002"/>
+        </w:numPr>
+      </w:pPr>
+      <w:r>
+        <w:t xml:space="preserve">Figure 1.</w:t>
+      </w:r>
+      <w:r>
+        <w:t xml:space="preserve"> </w:t>
+      </w:r>
+      <w:r>
+        <w:t xml:space="preserve">“</w:t>
+      </w:r>
+      <w:r>
+        <w:t xml:space="preserve">Predicted Impact of Water Treatment on Plant Biomass Across Different Species</w:t>
+      </w:r>
+      <w:r>
+        <w:t xml:space="preserve">”</w:t>
+      </w:r>
+      <w:r>
+        <w:t xml:space="preserve"> </w:t>
+      </w:r>
+      <w:r>
+        <w:t xml:space="preserve">This visualization compares predicted biomass of various plant species under two water treatment conditions: well watered and drought stressed. The error bars represent the confidence intervals of the predicted values while he underlying data is represented through jitter. Data source: Valliere J. M., J. Zhang, M. R. Sharifi, and P. W.Rundel. 2019. Can we condition native plants to increase drought tolerance and improve restoration success? Ecological Applications 29(3): e01863.10.1002/eap.1863</w:t>
       </w:r>
     </w:p>
     <w:p>
       <w:pPr>
-        <w:pStyle w:val="FirstParagraph"/>
-      </w:pPr>
-      <w:r>
-        <w:drawing>
-          <wp:inline>
-            <wp:extent cx="5334000" cy="4267200"/>
-            <wp:effectExtent b="0" l="0" r="0" t="0"/>
-            <wp:docPr descr="" title="" id="74" name="Picture"/>
-            <a:graphic>
-              <a:graphicData uri="http://schemas.openxmlformats.org/drawingml/2006/picture">
-                <pic:pic>
-                  <pic:nvPicPr>
-                    <pic:cNvPr descr="ryan-brooke_homework-03_files/figure-docx/unnamed-chunk-11-1.png" id="75" name="Picture"/>
-                    <pic:cNvPicPr>
-                      <a:picLocks noChangeArrowheads="1" noChangeAspect="1"/>
-                    </pic:cNvPicPr>
-                  </pic:nvPicPr>
-                  <pic:blipFill>
-                    <a:blip r:embed="rId73"/>
-                    <a:stretch>
-                      <a:fillRect/>
-                    </a:stretch>
-                  </pic:blipFill>
-                  <pic:spPr bwMode="auto">
-                    <a:xfrm>
-                      <a:off x="0" y="0"/>
-                      <a:ext cx="5334000" cy="4267200"/>
-                    </a:xfrm>
-                    <a:prstGeom prst="rect">
-                      <a:avLst/>
-                    </a:prstGeom>
-                    <a:noFill/>
-                    <a:ln w="9525">
-                      <a:noFill/>
-                      <a:headEnd/>
-                      <a:tailEnd/>
-                    </a:ln>
-                  </pic:spPr>
-                </pic:pic>
-              </a:graphicData>
-            </a:graphic>
-          </wp:inline>
-        </w:drawing>
+        <w:numPr>
+          <w:ilvl w:val="0"/>
+          <w:numId w:val="1002"/>
+        </w:numPr>
+      </w:pPr>
+      <w:r>
+        <w:t xml:space="preserve">Results Section</w:t>
       </w:r>
     </w:p>
     <w:p>
       <w:pPr>
-        <w:numPr>
-          <w:ilvl w:val="0"/>
-          <w:numId w:val="1003"/>
-        </w:numPr>
-      </w:pPr>
-      <w:r>
-        <w:t xml:space="preserve">Write a caption for your visualization. (6 points) Include a data citation.</w:t>
+        <w:pStyle w:val="FirstParagraph"/>
+      </w:pPr>
+      <w:r>
+        <w:t xml:space="preserve">In conclusion, water treatment condition and species type are the most effective predictors of the total mass of native plants in Southern California, as demonstrated by the linear model with the highest R² (0.754) and lowest AIC (-159.2). On average plants in well watered treatment are 0.11695 ± 0.01733g greater than plants in drought stressed treatment. On average, Scarelet Bulgers (Penstemon centranthifolius) were the smallest and Great Valley Gumweed (Grindelia camporum) were the largest. Purple Needlegrass (Nasella pulchra) were, on average, the same size as California Poppy (Eschscholzia californica) were the same</w:t>
+      </w:r>
+    </w:p>
+    <w:bookmarkEnd w:id="73"/>
+    <w:bookmarkStart w:id="78" w:name="problem-2.-affective-visualization"/>
+    <w:p>
+      <w:pPr>
+        <w:pStyle w:val="Heading1"/>
+      </w:pPr>
+      <w:r>
+        <w:t xml:space="preserve">Problem 2. Affective visualization</w:t>
+      </w:r>
+    </w:p>
+    <w:bookmarkStart w:id="74" w:name="X04459250ec45f250bf22a2e596af504aa7e49c5"/>
+    <w:p>
+      <w:pPr>
+        <w:pStyle w:val="Heading2"/>
+      </w:pPr>
+      <w:r>
+        <w:t xml:space="preserve">a. What would an affective visualization look like for my personal data?</w:t>
       </w:r>
     </w:p>
     <w:p>
       <w:pPr>
-        <w:numPr>
-          <w:ilvl w:val="0"/>
-          <w:numId w:val="1003"/>
-        </w:numPr>
-      </w:pPr>
-      <w:r>
-        <w:t xml:space="preserve">Write a 3-4 sentence results section. (10 points) Your answer should be in paragraph form and address the following points:</w:t>
+        <w:pStyle w:val="FirstParagraph"/>
+      </w:pPr>
+      <w:r>
+        <w:t xml:space="preserve">An affective visualization of my data would include as many variables as possible. For this, I would probably be visualizing each observation individually and grouping them by day. I want to represent mg, form, pleasure/purpose, and hours of sleep at the very least. I think a drawing similar to the</w:t>
+      </w:r>
+      <w:r>
+        <w:t xml:space="preserve"> </w:t>
+      </w:r>
+      <w:r>
+        <w:t xml:space="preserve">“</w:t>
+      </w:r>
+      <w:r>
+        <w:t xml:space="preserve">dear data</w:t>
+      </w:r>
+      <w:r>
+        <w:t xml:space="preserve">”</w:t>
+      </w:r>
+      <w:r>
+        <w:t xml:space="preserve"> </w:t>
+      </w:r>
+      <w:r>
+        <w:t xml:space="preserve">project would be most fitting to accomplsih this.</w:t>
+      </w:r>
+    </w:p>
+    <w:bookmarkEnd w:id="74"/>
+    <w:bookmarkStart w:id="75" w:name="b.-visualization-sketch"/>
+    <w:p>
+      <w:pPr>
+        <w:pStyle w:val="Heading2"/>
+      </w:pPr>
+      <w:r>
+        <w:t xml:space="preserve">b. Visualization sketch:</w:t>
+      </w:r>
+    </w:p>
+    <w:bookmarkEnd w:id="75"/>
+    <w:bookmarkStart w:id="76" w:name="c.-visualization-draft"/>
+    <w:p>
+      <w:pPr>
+        <w:pStyle w:val="Heading2"/>
+      </w:pPr>
+      <w:r>
+        <w:t xml:space="preserve">c. Visualization draft:</w:t>
+      </w:r>
+    </w:p>
+    <w:bookmarkEnd w:id="76"/>
+    <w:bookmarkStart w:id="77" w:name="d.-write-an-artist-statement."/>
+    <w:p>
+      <w:pPr>
+        <w:pStyle w:val="Heading2"/>
+      </w:pPr>
+      <w:r>
+        <w:t xml:space="preserve">d. Write an artist statement.</w:t>
       </w:r>
     </w:p>
     <w:p>
@@ -5837,100 +6629,53 @@
         <w:pStyle w:val="FirstParagraph"/>
       </w:pPr>
       <w:r>
-        <w:t xml:space="preserve">what predictors</w:t>
-      </w:r>
-      <w:r>
-        <w:t xml:space="preserve"> </w:t>
-      </w:r>
-      <w:r>
-        <w:t xml:space="preserve">“</w:t>
-      </w:r>
-      <w:r>
-        <w:t xml:space="preserve">best</w:t>
-      </w:r>
-      <w:r>
-        <w:t xml:space="preserve">”</w:t>
-      </w:r>
-      <w:r>
-        <w:t xml:space="preserve"> </w:t>
-      </w:r>
-      <w:r>
-        <w:t xml:space="preserve">described total mass (include model statistics here)? on average, what differences did you find between water treatments? on average, what differences did you find between species?</w:t>
-      </w:r>
-    </w:p>
-    <w:bookmarkEnd w:id="76"/>
-    <w:bookmarkStart w:id="81" w:name="problem-2.-affective-visualization"/>
-    <w:p>
-      <w:pPr>
-        <w:pStyle w:val="Heading1"/>
-      </w:pPr>
-      <w:r>
-        <w:t xml:space="preserve">Problem 2. Affective visualization</w:t>
-      </w:r>
-    </w:p>
-    <w:bookmarkStart w:id="77" w:name="X04459250ec45f250bf22a2e596af504aa7e49c5"/>
-    <w:p>
-      <w:pPr>
-        <w:pStyle w:val="Heading2"/>
-      </w:pPr>
-      <w:r>
-        <w:t xml:space="preserve">a. What would an affective visualization look like for my personal data?</w:t>
+        <w:t xml:space="preserve">An artist statement gives the audience context to understand your work. Write 4-5 sentences to address:</w:t>
       </w:r>
     </w:p>
     <w:p>
       <w:pPr>
-        <w:pStyle w:val="FirstParagraph"/>
-      </w:pPr>
-      <w:r>
-        <w:t xml:space="preserve">An affective visualization of my data would include as many variables as possible. For this, I would probably be visualizing each observation individually and grouping them by day. I want to represent mg, form, pleasure/purpose, and hours of sleep at the very least. I think a drawing similar to the</w:t>
-      </w:r>
-      <w:r>
-        <w:t xml:space="preserve"> </w:t>
-      </w:r>
-      <w:r>
-        <w:t xml:space="preserve">“</w:t>
-      </w:r>
-      <w:r>
-        <w:t xml:space="preserve">dear data</w:t>
-      </w:r>
-      <w:r>
-        <w:t xml:space="preserve">”</w:t>
-      </w:r>
-      <w:r>
-        <w:t xml:space="preserve"> </w:t>
-      </w:r>
-      <w:r>
-        <w:t xml:space="preserve">project would be most fitting to accomplsih this.</w:t>
+        <w:pStyle w:val="BodyText"/>
+      </w:pPr>
+      <w:r>
+        <w:t xml:space="preserve">the content of your piece (what are you showing?) the influences (what did techniques/artists/etc. did you find influential in creating your work?) the form of your work (written code, watercolor, oil painting, etc.) your process (how did you create your work?)</w:t>
       </w:r>
     </w:p>
     <w:bookmarkEnd w:id="77"/>
-    <w:bookmarkStart w:id="78" w:name="b.-visualization-sketch"/>
+    <w:bookmarkEnd w:id="78"/>
+    <w:bookmarkStart w:id="83" w:name="problem-3.-statistical-critique"/>
     <w:p>
       <w:pPr>
+        <w:pStyle w:val="Heading1"/>
+      </w:pPr>
+      <w:r>
+        <w:t xml:space="preserve">Problem 3. Statistical critique</w:t>
+      </w:r>
+    </w:p>
+    <w:bookmarkStart w:id="79" w:name="a.-revisit-and-summarize"/>
+    <w:p>
+      <w:pPr>
         <w:pStyle w:val="Heading2"/>
       </w:pPr>
       <w:r>
-        <w:t xml:space="preserve">b. Visualization sketch:</w:t>
+        <w:t xml:space="preserve">a. Revisit and summarize</w:t>
       </w:r>
     </w:p>
-    <w:bookmarkEnd w:id="78"/>
-    <w:bookmarkStart w:id="79" w:name="c.-visualization-draft"/>
     <w:p>
       <w:pPr>
-        <w:pStyle w:val="Heading2"/>
-      </w:pPr>
-      <w:r>
-        <w:t xml:space="preserve">c. Visualization draft:</w:t>
+        <w:pStyle w:val="FirstParagraph"/>
+      </w:pPr>
+      <w:r>
+        <w:t xml:space="preserve">The authors are using a one way analysis of variance (ANOVA) and two-way ANOVA both followed by Tukey’s post hoc test to address the question of better understand the shell calcification responses of P. fucata to ocean acidification. Specifically, they are testing the effects of lowered seawater pH on calcium content and shell hardness.</w:t>
       </w:r>
     </w:p>
     <w:bookmarkEnd w:id="79"/>
-    <w:bookmarkStart w:id="80" w:name="d.-write-an-artist-statement."/>
+    <w:bookmarkStart w:id="80" w:name="b.-visual-clarity"/>
     <w:p>
       <w:pPr>
         <w:pStyle w:val="Heading2"/>
       </w:pPr>
       <w:r>
-        <w:t xml:space="preserve">d. Write an artist statement.</w:t>
+        <w:t xml:space="preserve">b. Visual clarity</w:t>
       </w:r>
     </w:p>
     <w:p>
@@ -5938,35 +6683,50 @@
         <w:pStyle w:val="FirstParagraph"/>
       </w:pPr>
       <w:r>
-        <w:t xml:space="preserve">An artist statement gives the audience context to understand your work. Write 4-5 sentences to address:</w:t>
+        <w:t xml:space="preserve">These visualizations are moderately clear representations to those who are skimming the article or do not know much about marine animal calcification. Some aspects could have been more defined, such as the lack of titles and the y-axis labeled</w:t>
+      </w:r>
+      <w:r>
+        <w:t xml:space="preserve"> </w:t>
+      </w:r>
+      <w:r>
+        <w:t xml:space="preserve">“</w:t>
+      </w:r>
+      <w:r>
+        <w:t xml:space="preserve">IcT</w:t>
+      </w:r>
+      <w:r>
+        <w:t xml:space="preserve">”</w:t>
+      </w:r>
+      <w:r>
+        <w:t xml:space="preserve">, considering I had never heard of that measuring unit so could not immediately understand the plot at first glance. The plots did show summary measurements including mean and standard error. The plots do not show underlying data.</w:t>
+      </w:r>
+    </w:p>
+    <w:bookmarkEnd w:id="80"/>
+    <w:bookmarkStart w:id="81" w:name="c.-aesthetic-clarity"/>
+    <w:p>
+      <w:pPr>
+        <w:pStyle w:val="Heading2"/>
+      </w:pPr>
+      <w:r>
+        <w:t xml:space="preserve">c. Aesthetic clarity</w:t>
       </w:r>
     </w:p>
     <w:p>
       <w:pPr>
-        <w:pStyle w:val="BodyText"/>
-      </w:pPr>
-      <w:r>
-        <w:t xml:space="preserve">the content of your piece (what are you showing?) the influences (what did techniques/artists/etc. did you find influential in creating your work?) the form of your work (written code, watercolor, oil painting, etc.) your process (how did you create your work?)</w:t>
+        <w:pStyle w:val="FirstParagraph"/>
+      </w:pPr>
+      <w:r>
+        <w:t xml:space="preserve">The plots are not cluttered at all, I would say that they are almost too bland and uninteresting. The data: ink ratio is good considering they are bar plots.</w:t>
       </w:r>
     </w:p>
-    <w:bookmarkEnd w:id="80"/>
     <w:bookmarkEnd w:id="81"/>
-    <w:bookmarkStart w:id="86" w:name="problem-3.-statistical-critique"/>
+    <w:bookmarkStart w:id="82" w:name="d.-recommendations"/>
     <w:p>
       <w:pPr>
-        <w:pStyle w:val="Heading1"/>
-      </w:pPr>
-      <w:r>
-        <w:t xml:space="preserve">Problem 3. Statistical critique</w:t>
-      </w:r>
-    </w:p>
-    <w:bookmarkStart w:id="82" w:name="a.-revisit-and-summarize"/>
-    <w:p>
-      <w:pPr>
         <w:pStyle w:val="Heading2"/>
       </w:pPr>
       <w:r>
-        <w:t xml:space="preserve">a. Revisit and summarize</w:t>
+        <w:t xml:space="preserve">d. Recommendations</w:t>
       </w:r>
     </w:p>
     <w:p>
@@ -5974,80 +6734,11 @@
         <w:pStyle w:val="FirstParagraph"/>
       </w:pPr>
       <w:r>
-        <w:t xml:space="preserve">The authors are using a one way analysis of variance (ANOVA) and two-way ANOVA both followed by Tukey’s post hoc test to address the question of better understand the shell calcification responses of P. fucata to ocean acidification. Specifically, they are testing the effects of lowered seawater pH on calcium content and shell hardness.</w:t>
+        <w:t xml:space="preserve">I recommend doing a scatter plot to represent each variable instead of a box plot. This way, they could include the underlying data because it is a respectable amount of observations to have in a jitterplot, as well as an errorbarr to provide a clearer respresentation of mean and standard error. Also, I recommend specifying IcT as Growth Global Index of length and weight on the y-axis, and even possibly including the equation (IcT = (Ln At - Ln A0)/t]100) somewhere on the plot, or at least in the caption. Lastly, I recommend including a title for each of their plots, it is confusing to read without one.</w:t>
       </w:r>
     </w:p>
     <w:bookmarkEnd w:id="82"/>
-    <w:bookmarkStart w:id="83" w:name="b.-visual-clarity"/>
-    <w:p>
-      <w:pPr>
-        <w:pStyle w:val="Heading2"/>
-      </w:pPr>
-      <w:r>
-        <w:t xml:space="preserve">b. Visual clarity</w:t>
-      </w:r>
-    </w:p>
-    <w:p>
-      <w:pPr>
-        <w:pStyle w:val="FirstParagraph"/>
-      </w:pPr>
-      <w:r>
-        <w:t xml:space="preserve">These visualizations are moderately clear representations to those who are skimming the article or do not know much about marine animal calcification. Some aspects could have been more defined, such as the lack of titles and the y-axis labeled</w:t>
-      </w:r>
-      <w:r>
-        <w:t xml:space="preserve"> </w:t>
-      </w:r>
-      <w:r>
-        <w:t xml:space="preserve">“</w:t>
-      </w:r>
-      <w:r>
-        <w:t xml:space="preserve">IcT</w:t>
-      </w:r>
-      <w:r>
-        <w:t xml:space="preserve">”</w:t>
-      </w:r>
-      <w:r>
-        <w:t xml:space="preserve">, considering I had never heard of that measuring unit so could not immediately understand the plot at first glance. The plots did show summary measurements including mean and standard error. The plots do not show underlying data.</w:t>
-      </w:r>
-    </w:p>
     <w:bookmarkEnd w:id="83"/>
-    <w:bookmarkStart w:id="84" w:name="c.-aesthetic-clarity"/>
-    <w:p>
-      <w:pPr>
-        <w:pStyle w:val="Heading2"/>
-      </w:pPr>
-      <w:r>
-        <w:t xml:space="preserve">c. Aesthetic clarity</w:t>
-      </w:r>
-    </w:p>
-    <w:p>
-      <w:pPr>
-        <w:pStyle w:val="FirstParagraph"/>
-      </w:pPr>
-      <w:r>
-        <w:t xml:space="preserve">The plots are not cluttered at all, I would say that they are almost too bland and uninteresting. The data: ink ratio is good considering they are bar plots.</w:t>
-      </w:r>
-    </w:p>
-    <w:bookmarkEnd w:id="84"/>
-    <w:bookmarkStart w:id="85" w:name="d.-recommendations"/>
-    <w:p>
-      <w:pPr>
-        <w:pStyle w:val="Heading2"/>
-      </w:pPr>
-      <w:r>
-        <w:t xml:space="preserve">d. Recommendations</w:t>
-      </w:r>
-    </w:p>
-    <w:p>
-      <w:pPr>
-        <w:pStyle w:val="FirstParagraph"/>
-      </w:pPr>
-      <w:r>
-        <w:t xml:space="preserve">I recommend doing a scatter plot to represent each variable instead of a box plot. This way, they could include the underlying data because it is a respectable amount of observations to have in a jitterplot, as well as an errorbarr to provide a clearer respresentation of mean and standard error. Also, I recommend specifying IcT as Growth Global Index of length and weight on the y-axis, and even possibly including the equation (IcT = (Ln At - Ln A0)/t]100) somewhere on the plot, or at least in the caption. Lastly, I recommend including a title for each of their plots, it is confusing to read without one.</w:t>
-      </w:r>
-    </w:p>
-    <w:bookmarkEnd w:id="85"/>
-    <w:bookmarkEnd w:id="86"/>
     <w:sectPr/>
   </w:body>
 </w:document>
@@ -6233,82 +6924,6 @@
       <w:start w:val="5"/>
       <w:numFmt w:val="lowerLetter"/>
       <w:lvlText w:val="%9."/>
-      <w:lvlJc w:val="left"/>
-      <w:pPr>
-        <w:ind w:left="6480" w:hanging="480"/>
-      </w:pPr>
-    </w:lvl>
-  </w:abstractNum>
-  <w:abstractNum w:abstractNumId="991">
-    <w:nsid w:val="A991"/>
-    <w:multiLevelType w:val="multilevel"/>
-    <w:lvl w:ilvl="0">
-      <w:numFmt w:val="bullet"/>
-      <w:lvlText w:val="•"/>
-      <w:lvlJc w:val="left"/>
-      <w:pPr>
-        <w:ind w:left="720" w:hanging="480"/>
-      </w:pPr>
-    </w:lvl>
-    <w:lvl w:ilvl="1">
-      <w:numFmt w:val="bullet"/>
-      <w:lvlText w:val="–"/>
-      <w:lvlJc w:val="left"/>
-      <w:pPr>
-        <w:ind w:left="1440" w:hanging="480"/>
-      </w:pPr>
-    </w:lvl>
-    <w:lvl w:ilvl="2">
-      <w:numFmt w:val="bullet"/>
-      <w:lvlText w:val="•"/>
-      <w:lvlJc w:val="left"/>
-      <w:pPr>
-        <w:ind w:left="2160" w:hanging="480"/>
-      </w:pPr>
-    </w:lvl>
-    <w:lvl w:ilvl="3">
-      <w:numFmt w:val="bullet"/>
-      <w:lvlText w:val="–"/>
-      <w:lvlJc w:val="left"/>
-      <w:pPr>
-        <w:ind w:left="2880" w:hanging="480"/>
-      </w:pPr>
-    </w:lvl>
-    <w:lvl w:ilvl="4">
-      <w:numFmt w:val="bullet"/>
-      <w:lvlText w:val="•"/>
-      <w:lvlJc w:val="left"/>
-      <w:pPr>
-        <w:ind w:left="3600" w:hanging="480"/>
-      </w:pPr>
-    </w:lvl>
-    <w:lvl w:ilvl="5">
-      <w:numFmt w:val="bullet"/>
-      <w:lvlText w:val="–"/>
-      <w:lvlJc w:val="left"/>
-      <w:pPr>
-        <w:ind w:left="4320" w:hanging="480"/>
-      </w:pPr>
-    </w:lvl>
-    <w:lvl w:ilvl="6">
-      <w:numFmt w:val="bullet"/>
-      <w:lvlText w:val="•"/>
-      <w:lvlJc w:val="left"/>
-      <w:pPr>
-        <w:ind w:left="5040" w:hanging="480"/>
-      </w:pPr>
-    </w:lvl>
-    <w:lvl w:ilvl="7">
-      <w:numFmt w:val="bullet"/>
-      <w:lvlText w:val="–"/>
-      <w:lvlJc w:val="left"/>
-      <w:pPr>
-        <w:ind w:left="5760" w:hanging="480"/>
-      </w:pPr>
-    </w:lvl>
-    <w:lvl w:ilvl="8">
-      <w:numFmt w:val="bullet"/>
-      <w:lvlText w:val="•"/>
       <w:lvlJc w:val="left"/>
       <w:pPr>
         <w:ind w:left="6480" w:hanging="480"/>
@@ -6434,9 +7049,6 @@
     </w:lvlOverride>
   </w:num>
   <w:num w:numId="1002">
-    <w:abstractNumId w:val="991"/>
-  </w:num>
-  <w:num w:numId="1003">
     <w:abstractNumId w:val="99714"/>
     <w:lvlOverride w:ilvl="0">
       <w:startOverride w:val="4"/>

</xml_diff>

<commit_message>
add artist statement 2
</commit_message>
<xml_diff>
--- a/code/ryan-brooke_homework-03.docx
+++ b/code/ryan-brooke_homework-03.docx
@@ -5449,7 +5449,7 @@
       </w:r>
     </w:p>
     <w:bookmarkEnd w:id="71"/>
-    <w:bookmarkStart w:id="77" w:name="problem-2.-affective-visualization"/>
+    <w:bookmarkStart w:id="76" w:name="problem-2.-affective-visualization"/>
     <w:p>
       <w:pPr>
         <w:pStyle w:val="Heading1"/>
@@ -5494,7 +5494,7 @@
       </w:r>
     </w:p>
     <w:bookmarkEnd w:id="72"/>
-    <w:bookmarkStart w:id="74" w:name="b.-visualization-sketch"/>
+    <w:bookmarkStart w:id="73" w:name="b.-visualization-sketch"/>
     <w:p>
       <w:pPr>
         <w:pStyle w:val="Heading2"/>
@@ -5503,62 +5503,86 @@
         <w:t xml:space="preserve">b. Visualization sketch:</w:t>
       </w:r>
     </w:p>
-    <w:tbl>
-      <w:tblPr>
-        <w:tblStyle w:val="FigureTable"/>
-        <w:tblW w:type="auto" w:w="0"/>
-        <w:tblLook w:firstRow="0" w:lastRow="0" w:firstColumn="0" w:lastColumn="0"/>
-        <w:jc w:val="center"/>
-      </w:tblPr>
-      <w:tblGrid>
-        <w:gridCol w:w="7920"/>
-      </w:tblGrid>
-      <w:tr>
-        <w:tc>
-          <w:tcPr/>
-          <w:p>
-            <w:pPr>
-              <w:pStyle w:val="Compact"/>
-              <w:jc w:val="center"/>
-            </w:pPr>
-            <w:hyperlink r:id="rId73">
-              <w:r>
-                <w:rPr>
-                  <w:rStyle w:val="Hyperlink"/>
-                </w:rPr>
-                <w:t xml:space="preserve">Affective Visualization Sketch</w:t>
-              </w:r>
-            </w:hyperlink>
-          </w:p>
-        </w:tc>
-      </w:tr>
-    </w:tbl>
-    <w:p>
-      <w:pPr>
-        <w:pStyle w:val="ImageCaption"/>
-      </w:pPr>
-      <w:r>
-        <w:t xml:space="preserve">Affective Visualization Sketch</w:t>
+    <w:bookmarkEnd w:id="73"/>
+    <w:bookmarkStart w:id="74" w:name="c.-visualization-draft"/>
+    <w:p>
+      <w:pPr>
+        <w:pStyle w:val="Heading2"/>
+      </w:pPr>
+      <w:r>
+        <w:t xml:space="preserve">c. Visualization draft:</w:t>
       </w:r>
     </w:p>
     <w:bookmarkEnd w:id="74"/>
-    <w:bookmarkStart w:id="75" w:name="c.-visualization-draft"/>
+    <w:bookmarkStart w:id="75" w:name="d.-write-an-artist-statement."/>
     <w:p>
       <w:pPr>
         <w:pStyle w:val="Heading2"/>
       </w:pPr>
       <w:r>
-        <w:t xml:space="preserve">c. Visualization draft:</w:t>
+        <w:t xml:space="preserve">d. Write an artist statement.</w:t>
+      </w:r>
+    </w:p>
+    <w:p>
+      <w:pPr>
+        <w:pStyle w:val="FirstParagraph"/>
+      </w:pPr>
+      <w:r>
+        <w:t xml:space="preserve">An artist statement gives the audience context to understand your work. Write 4-5 sentences to address:</w:t>
+      </w:r>
+    </w:p>
+    <w:p>
+      <w:pPr>
+        <w:pStyle w:val="BodyText"/>
+      </w:pPr>
+      <w:r>
+        <w:t xml:space="preserve">the content of your piece (what are you showing?) the influences (what did techniques/artists/etc. did you find influential in creating your work?) the form of your work (written code, watercolor, oil painting, etc.) your process (how did you create your work?)</w:t>
+      </w:r>
+    </w:p>
+    <w:p>
+      <w:pPr>
+        <w:pStyle w:val="BodyText"/>
+      </w:pPr>
+      <w:r>
+        <w:t xml:space="preserve">My piece represents the amount of caffeine I consume per day in milligrams while representing variables such as the amount if sleep I got the night before, the form of caffeine I am consuming, and the reason I consumed the caffeine. I was largely influenced from the</w:t>
+      </w:r>
+      <w:r>
+        <w:t xml:space="preserve"> </w:t>
+      </w:r>
+      <w:r>
+        <w:t xml:space="preserve">“</w:t>
+      </w:r>
+      <w:r>
+        <w:t xml:space="preserve">Dear Data</w:t>
+      </w:r>
+      <w:r>
+        <w:t xml:space="preserve">”</w:t>
+      </w:r>
+      <w:r>
+        <w:t xml:space="preserve"> </w:t>
+      </w:r>
+      <w:r>
+        <w:t xml:space="preserve">project by Giorgia Lupi and Stefanie Posavec. My work is pen and colored pencil on paper, and I had to do many rough drafts in order to perfect it. I tried out various types of visual representations for each form of caffeine, and the amount of mg it represented, until I found a method that seemed clear.</w:t>
       </w:r>
     </w:p>
     <w:bookmarkEnd w:id="75"/>
-    <w:bookmarkStart w:id="76" w:name="d.-write-an-artist-statement."/>
+    <w:bookmarkEnd w:id="76"/>
+    <w:bookmarkStart w:id="81" w:name="problem-3.-statistical-critique"/>
+    <w:p>
+      <w:pPr>
+        <w:pStyle w:val="Heading1"/>
+      </w:pPr>
+      <w:r>
+        <w:t xml:space="preserve">Problem 3. Statistical critique</w:t>
+      </w:r>
+    </w:p>
+    <w:bookmarkStart w:id="77" w:name="a.-revisit-and-summarize"/>
     <w:p>
       <w:pPr>
         <w:pStyle w:val="Heading2"/>
       </w:pPr>
       <w:r>
-        <w:t xml:space="preserve">d. Write an artist statement.</w:t>
+        <w:t xml:space="preserve">a. Revisit and summarize</w:t>
       </w:r>
     </w:p>
     <w:p>
@@ -5566,35 +5590,17 @@
         <w:pStyle w:val="FirstParagraph"/>
       </w:pPr>
       <w:r>
-        <w:t xml:space="preserve">An artist statement gives the audience context to understand your work. Write 4-5 sentences to address:</w:t>
-      </w:r>
-    </w:p>
-    <w:p>
-      <w:pPr>
-        <w:pStyle w:val="BodyText"/>
-      </w:pPr>
-      <w:r>
-        <w:t xml:space="preserve">the content of your piece (what are you showing?) the influences (what did techniques/artists/etc. did you find influential in creating your work?) the form of your work (written code, watercolor, oil painting, etc.) your process (how did you create your work?)</w:t>
-      </w:r>
-    </w:p>
-    <w:bookmarkEnd w:id="76"/>
+        <w:t xml:space="preserve">The authors are using a one way analysis of variance (ANOVA) and two-way ANOVA both followed by Tukey’s post hoc test to address the question of better understand the shell calcification responses of P. fucata to ocean acidification. Specifically, they are testing the effects of lowered seawater pH on calcium content and shell hardness.</w:t>
+      </w:r>
+    </w:p>
     <w:bookmarkEnd w:id="77"/>
-    <w:bookmarkStart w:id="82" w:name="problem-3.-statistical-critique"/>
-    <w:p>
-      <w:pPr>
-        <w:pStyle w:val="Heading1"/>
-      </w:pPr>
-      <w:r>
-        <w:t xml:space="preserve">Problem 3. Statistical critique</w:t>
-      </w:r>
-    </w:p>
-    <w:bookmarkStart w:id="78" w:name="a.-revisit-and-summarize"/>
+    <w:bookmarkStart w:id="78" w:name="b.-visual-clarity"/>
     <w:p>
       <w:pPr>
         <w:pStyle w:val="Heading2"/>
       </w:pPr>
       <w:r>
-        <w:t xml:space="preserve">a. Revisit and summarize</w:t>
+        <w:t xml:space="preserve">b. Visual clarity</w:t>
       </w:r>
     </w:p>
     <w:p>
@@ -5602,17 +5608,32 @@
         <w:pStyle w:val="FirstParagraph"/>
       </w:pPr>
       <w:r>
-        <w:t xml:space="preserve">The authors are using a one way analysis of variance (ANOVA) and two-way ANOVA both followed by Tukey’s post hoc test to address the question of better understand the shell calcification responses of P. fucata to ocean acidification. Specifically, they are testing the effects of lowered seawater pH on calcium content and shell hardness.</w:t>
+        <w:t xml:space="preserve">These visualizations are moderately clear representations to those who are skimming the article or do not know much about marine animal calcification. Some aspects could have been more defined, such as the lack of titles and the y-axis labeled</w:t>
+      </w:r>
+      <w:r>
+        <w:t xml:space="preserve"> </w:t>
+      </w:r>
+      <w:r>
+        <w:t xml:space="preserve">“</w:t>
+      </w:r>
+      <w:r>
+        <w:t xml:space="preserve">IcT</w:t>
+      </w:r>
+      <w:r>
+        <w:t xml:space="preserve">”</w:t>
+      </w:r>
+      <w:r>
+        <w:t xml:space="preserve">, considering I had never heard of that measuring unit so could not immediately understand the plot at first glance. The plots did show summary measurements including mean and standard error. The plots do not show underlying data.</w:t>
       </w:r>
     </w:p>
     <w:bookmarkEnd w:id="78"/>
-    <w:bookmarkStart w:id="79" w:name="b.-visual-clarity"/>
+    <w:bookmarkStart w:id="79" w:name="c.-aesthetic-clarity"/>
     <w:p>
       <w:pPr>
         <w:pStyle w:val="Heading2"/>
       </w:pPr>
       <w:r>
-        <w:t xml:space="preserve">b. Visual clarity</w:t>
+        <w:t xml:space="preserve">c. Aesthetic clarity</w:t>
       </w:r>
     </w:p>
     <w:p>
@@ -5620,32 +5641,17 @@
         <w:pStyle w:val="FirstParagraph"/>
       </w:pPr>
       <w:r>
-        <w:t xml:space="preserve">These visualizations are moderately clear representations to those who are skimming the article or do not know much about marine animal calcification. Some aspects could have been more defined, such as the lack of titles and the y-axis labeled</w:t>
-      </w:r>
-      <w:r>
-        <w:t xml:space="preserve"> </w:t>
-      </w:r>
-      <w:r>
-        <w:t xml:space="preserve">“</w:t>
-      </w:r>
-      <w:r>
-        <w:t xml:space="preserve">IcT</w:t>
-      </w:r>
-      <w:r>
-        <w:t xml:space="preserve">”</w:t>
-      </w:r>
-      <w:r>
-        <w:t xml:space="preserve">, considering I had never heard of that measuring unit so could not immediately understand the plot at first glance. The plots did show summary measurements including mean and standard error. The plots do not show underlying data.</w:t>
+        <w:t xml:space="preserve">The plots are not cluttered at all, I would say that they are almost too bland and uninteresting. The data: ink ratio is good considering they are bar plots.</w:t>
       </w:r>
     </w:p>
     <w:bookmarkEnd w:id="79"/>
-    <w:bookmarkStart w:id="80" w:name="c.-aesthetic-clarity"/>
+    <w:bookmarkStart w:id="80" w:name="d.-recommendations"/>
     <w:p>
       <w:pPr>
         <w:pStyle w:val="Heading2"/>
       </w:pPr>
       <w:r>
-        <w:t xml:space="preserve">c. Aesthetic clarity</w:t>
+        <w:t xml:space="preserve">d. Recommendations</w:t>
       </w:r>
     </w:p>
     <w:p>
@@ -5653,29 +5659,11 @@
         <w:pStyle w:val="FirstParagraph"/>
       </w:pPr>
       <w:r>
-        <w:t xml:space="preserve">The plots are not cluttered at all, I would say that they are almost too bland and uninteresting. The data: ink ratio is good considering they are bar plots.</w:t>
+        <w:t xml:space="preserve">I recommend doing a scatter plot to represent each variable instead of a box plot. This way, they could include the underlying data because it is a respectable amount of observations to have in a jitterplot, as well as an errorbarr to provide a clearer representation of mean and standard error. Also, I recommend specifying IcT as Growth Global Index of length and weight on the y-axis, and even possibly including the equation (IcT = (Ln At - Ln A0)/t]100) somewhere on the plot, or at least in the caption. Lastly, I recommend including a title for each of their plots, it is confusing to read without one.</w:t>
       </w:r>
     </w:p>
     <w:bookmarkEnd w:id="80"/>
-    <w:bookmarkStart w:id="81" w:name="d.-recommendations"/>
-    <w:p>
-      <w:pPr>
-        <w:pStyle w:val="Heading2"/>
-      </w:pPr>
-      <w:r>
-        <w:t xml:space="preserve">d. Recommendations</w:t>
-      </w:r>
-    </w:p>
-    <w:p>
-      <w:pPr>
-        <w:pStyle w:val="FirstParagraph"/>
-      </w:pPr>
-      <w:r>
-        <w:t xml:space="preserve">I recommend doing a scatter plot to represent each variable instead of a box plot. This way, they could include the underlying data because it is a respectable amount of observations to have in a jitterplot, as well as an errorbarr to provide a clearer respresentation of mean and standard error. Also, I recommend specifying IcT as Growth Global Index of length and weight on the y-axis, and even possibly including the equation (IcT = (Ln At - Ln A0)/t]100) somewhere on the plot, or at least in the caption. Lastly, I recommend including a title for each of their plots, it is confusing to read without one.</w:t>
-      </w:r>
-    </w:p>
     <w:bookmarkEnd w:id="81"/>
-    <w:bookmarkEnd w:id="82"/>
     <w:sectPr/>
   </w:body>
 </w:document>

</xml_diff>